<commit_message>
instructions and data updated
</commit_message>
<xml_diff>
--- a/instructions/COMP 4513 Assignment 2a.docx
+++ b/instructions/COMP 4513 Assignment 2a.docx
@@ -100,16 +100,48 @@
       </w:r>
       <w:r>
         <w:br/>
-        <w:t>Version 1.</w:t>
-      </w:r>
-      <w:r>
+      </w:r>
+      <w:r>
+        <w:rPr>
+          <w:highlight w:val="yellow"/>
+        </w:rPr>
+        <w:t xml:space="preserve">Version </w:t>
+      </w:r>
+      <w:r>
+        <w:rPr>
+          <w:highlight w:val="yellow"/>
+        </w:rPr>
+        <w:t>2</w:t>
+      </w:r>
+      <w:r>
+        <w:rPr>
+          <w:highlight w:val="yellow"/>
+        </w:rPr>
+        <w:t>.</w:t>
+      </w:r>
+      <w:r>
+        <w:rPr>
+          <w:highlight w:val="yellow"/>
+        </w:rPr>
         <w:t>0</w:t>
       </w:r>
       <w:r>
+        <w:rPr>
+          <w:highlight w:val="yellow"/>
+        </w:rPr>
         <w:t xml:space="preserve">, </w:t>
       </w:r>
       <w:r>
-        <w:t>November 8</w:t>
+        <w:rPr>
+          <w:highlight w:val="yellow"/>
+        </w:rPr>
+        <w:t xml:space="preserve">November </w:t>
+      </w:r>
+      <w:r>
+        <w:rPr>
+          <w:highlight w:val="yellow"/>
+        </w:rPr>
+        <w:t>16</w:t>
       </w:r>
       <w:r>
         <w:t xml:space="preserve">, </w:t>
@@ -1833,7 +1865,29 @@
           <w:sz w:val="22"/>
           <w:szCs w:val="22"/>
         </w:rPr>
-        <w:t>from an API that you create. I have supplied JSON file</w:t>
+        <w:t xml:space="preserve">from an API that you create. I have supplied </w:t>
+      </w:r>
+      <w:r>
+        <w:rPr>
+          <w:sz w:val="22"/>
+          <w:szCs w:val="22"/>
+          <w:highlight w:val="yellow"/>
+        </w:rPr>
+        <w:t>two</w:t>
+      </w:r>
+      <w:r>
+        <w:rPr>
+          <w:sz w:val="22"/>
+          <w:szCs w:val="22"/>
+        </w:rPr>
+        <w:t xml:space="preserve"> </w:t>
+      </w:r>
+      <w:r>
+        <w:rPr>
+          <w:sz w:val="22"/>
+          <w:szCs w:val="22"/>
+        </w:rPr>
+        <w:t>JSON file</w:t>
       </w:r>
       <w:r>
         <w:rPr>
@@ -1853,8 +1907,9 @@
         <w:rPr>
           <w:sz w:val="22"/>
           <w:szCs w:val="22"/>
-        </w:rPr>
-        <w:t>three</w:t>
+          <w:highlight w:val="yellow"/>
+        </w:rPr>
+        <w:t>two</w:t>
       </w:r>
       <w:r>
         <w:rPr>
@@ -1965,7 +2020,21 @@
           <w:sz w:val="22"/>
           <w:szCs w:val="22"/>
         </w:rPr>
-        <w:t>All of the GET requests require an authenticated user. This will be the easiest approach if you are using a single server. In this case, the Node 3 lab already shows how to implement this functionality</w:t>
+        <w:t xml:space="preserve">All of the GET requests require an authenticated user. This will be the easiest approach if you are using a single server. In this case, the Node </w:t>
+      </w:r>
+      <w:r>
+        <w:rPr>
+          <w:sz w:val="22"/>
+          <w:szCs w:val="22"/>
+        </w:rPr>
+        <w:t>2</w:t>
+      </w:r>
+      <w:r>
+        <w:rPr>
+          <w:sz w:val="22"/>
+          <w:szCs w:val="22"/>
+        </w:rPr>
+        <w:t xml:space="preserve"> lab already shows how to implement this functionality</w:t>
       </w:r>
       <w:r>
         <w:rPr>
@@ -2158,6 +2227,36 @@
                 <w:szCs w:val="22"/>
               </w:rPr>
               <w:t xml:space="preserve"> </w:t>
+            </w:r>
+            <w:r>
+              <w:rPr>
+                <w:sz w:val="22"/>
+                <w:szCs w:val="22"/>
+              </w:rPr>
+              <w:t>D</w:t>
+            </w:r>
+            <w:r>
+              <w:rPr>
+                <w:sz w:val="22"/>
+                <w:szCs w:val="22"/>
+                <w:highlight w:val="yellow"/>
+              </w:rPr>
+              <w:t>o not include the play text!</w:t>
+            </w:r>
+            <w:r>
+              <w:rPr>
+                <w:sz w:val="22"/>
+                <w:szCs w:val="22"/>
+              </w:rPr>
+              <w:t xml:space="preserve"> </w:t>
+            </w:r>
+            <w:r>
+              <w:rPr>
+                <w:sz w:val="22"/>
+                <w:szCs w:val="22"/>
+                <w:highlight w:val="yellow"/>
+              </w:rPr>
+              <w:t>This will require specifying a projection.</w:t>
             </w:r>
           </w:p>
         </w:tc>
@@ -2815,7 +2914,21 @@
           <w:sz w:val="22"/>
           <w:szCs w:val="22"/>
         </w:rPr>
-        <w:t xml:space="preserve"> as in Node Lab 3. You </w:t>
+        <w:t xml:space="preserve"> as in Node Lab </w:t>
+      </w:r>
+      <w:r>
+        <w:rPr>
+          <w:sz w:val="22"/>
+          <w:szCs w:val="22"/>
+        </w:rPr>
+        <w:t>2</w:t>
+      </w:r>
+      <w:r>
+        <w:rPr>
+          <w:sz w:val="22"/>
+          <w:szCs w:val="22"/>
+        </w:rPr>
+        <w:t xml:space="preserve">. You </w:t>
       </w:r>
       <w:r>
         <w:rPr>

</xml_diff>